<commit_message>
OC UC7 + testcase + DCD opdatering
</commit_message>
<xml_diff>
--- a/Dokumentation/Forundersøgelse/OC UC7.docx
+++ b/Dokumentation/Forundersøgelse/OC UC7.docx
@@ -9,11 +9,9 @@
       <w:r>
         <w:t xml:space="preserve">OC-1: </w:t>
       </w:r>
-      <w:proofErr w:type="spellStart"/>
       <w:r>
         <w:t>angivKørselTilVedligeholdelse</w:t>
       </w:r>
-      <w:proofErr w:type="spellEnd"/>
     </w:p>
     <w:p>
       <w:pPr>
@@ -24,13 +22,11 @@
       </w:r>
     </w:p>
     <w:p>
-      <w:proofErr w:type="spellStart"/>
-      <w:proofErr w:type="gramStart"/>
-      <w:r>
-        <w:t>angivKørselTilVedligeholdelsel</w:t>
-      </w:r>
-      <w:proofErr w:type="spellEnd"/>
-      <w:proofErr w:type="gramEnd"/>
+      <w:r>
+        <w:t>angivKørselTilVedligeholdelse</w:t>
+      </w:r>
+      <w:bookmarkStart w:id="0" w:name="_GoBack"/>
+      <w:bookmarkEnd w:id="0"/>
       <w:r>
         <w:tab/>
       </w:r>
@@ -100,33 +96,21 @@
         <w:pStyle w:val="Overskrift1"/>
       </w:pPr>
       <w:r>
-        <w:t>OC-2</w:t>
-      </w:r>
-      <w:r>
-        <w:t xml:space="preserve">: </w:t>
-      </w:r>
-      <w:proofErr w:type="spellStart"/>
+        <w:t>OC-2: tildelBil</w:t>
+      </w:r>
+    </w:p>
+    <w:p>
+      <w:pPr>
+        <w:pStyle w:val="Overskrift2"/>
+      </w:pPr>
+      <w:r>
+        <w:t>Systemoperation</w:t>
+      </w:r>
+    </w:p>
+    <w:p>
       <w:r>
         <w:t>tildelBil</w:t>
       </w:r>
-      <w:proofErr w:type="spellEnd"/>
-    </w:p>
-    <w:p>
-      <w:pPr>
-        <w:pStyle w:val="Overskrift2"/>
-      </w:pPr>
-      <w:r>
-        <w:t>Systemoperation</w:t>
-      </w:r>
-    </w:p>
-    <w:p>
-      <w:proofErr w:type="spellStart"/>
-      <w:proofErr w:type="gramStart"/>
-      <w:r>
-        <w:t>tildelBil</w:t>
-      </w:r>
-      <w:proofErr w:type="spellEnd"/>
-      <w:proofErr w:type="gramEnd"/>
       <w:r>
         <w:tab/>
       </w:r>
@@ -167,13 +151,7 @@
     </w:p>
     <w:p>
       <w:r>
-        <w:t xml:space="preserve">En instans </w:t>
-      </w:r>
-      <w:r>
-        <w:t>bil af Bil</w:t>
-      </w:r>
-      <w:r>
-        <w:t xml:space="preserve"> eksisterer</w:t>
+        <w:t>En instans bil af Bil eksisterer</w:t>
       </w:r>
     </w:p>
     <w:p>
@@ -185,13 +163,8 @@
       </w:r>
     </w:p>
     <w:p>
-      <w:proofErr w:type="spellStart"/>
-      <w:r>
-        <w:t>ftp.bil</w:t>
-      </w:r>
-      <w:proofErr w:type="spellEnd"/>
-      <w:r>
-        <w:t xml:space="preserve"> er blevet sat til bil</w:t>
+      <w:r>
+        <w:t>ftp.bil er blevet sat til bil</w:t>
       </w:r>
     </w:p>
     <w:p>
@@ -212,31 +185,21 @@
         <w:pStyle w:val="Overskrift1"/>
       </w:pPr>
       <w:r>
-        <w:t>OC-3</w:t>
-      </w:r>
-      <w:r>
-        <w:t xml:space="preserve">: </w:t>
-      </w:r>
-      <w:proofErr w:type="spellStart"/>
+        <w:t>OC-3: godkendVedligeholdelse</w:t>
+      </w:r>
+    </w:p>
+    <w:p>
+      <w:pPr>
+        <w:pStyle w:val="Overskrift2"/>
+      </w:pPr>
+      <w:r>
+        <w:t>Systemoperation</w:t>
+      </w:r>
+    </w:p>
+    <w:p>
       <w:r>
         <w:t>godkendVedligeholdelse</w:t>
       </w:r>
-      <w:proofErr w:type="spellEnd"/>
-    </w:p>
-    <w:p>
-      <w:pPr>
-        <w:pStyle w:val="Overskrift2"/>
-      </w:pPr>
-      <w:r>
-        <w:t>Systemoperation</w:t>
-      </w:r>
-    </w:p>
-    <w:p>
-      <w:r>
-        <w:t>godkendVedligeholdelse</w:t>
-      </w:r>
-      <w:bookmarkStart w:id="0" w:name="_GoBack"/>
-      <w:bookmarkEnd w:id="0"/>
       <w:r>
         <w:tab/>
       </w:r>
@@ -303,22 +266,8 @@
     <w:p>
       <w:r>
         <w:tab/>
-      </w:r>
-      <w:proofErr w:type="spellStart"/>
-      <w:proofErr w:type="gramStart"/>
-      <w:r>
-        <w:t>ingenBilTildeltBesked</w:t>
-      </w:r>
-      <w:proofErr w:type="spellEnd"/>
-      <w:proofErr w:type="gramEnd"/>
-      <w:r>
-        <w:t xml:space="preserve"> er blevet vist til </w:t>
-      </w:r>
-      <w:proofErr w:type="spellStart"/>
-      <w:r>
-        <w:t>MidtTrafik</w:t>
-      </w:r>
-      <w:proofErr w:type="spellEnd"/>
+        <w:t>ingenBilTildeltBesked er blevet vist til MidtTrafik</w:t>
+      </w:r>
     </w:p>
     <w:p>
       <w:r>
@@ -329,39 +278,18 @@
       <w:r>
         <w:tab/>
       </w:r>
-      <w:proofErr w:type="spellStart"/>
-      <w:proofErr w:type="gramStart"/>
       <w:r>
         <w:t>gemVedligeholdelse</w:t>
       </w:r>
       <w:r>
-        <w:t>Besked</w:t>
-      </w:r>
-      <w:proofErr w:type="spellEnd"/>
-      <w:proofErr w:type="gramEnd"/>
-      <w:r>
-        <w:t xml:space="preserve"> er blevet kaldt</w:t>
+        <w:t>Besked er blevet kaldt</w:t>
       </w:r>
     </w:p>
     <w:p>
       <w:r>
         <w:tab/>
-      </w:r>
-      <w:proofErr w:type="spellStart"/>
-      <w:proofErr w:type="gramStart"/>
-      <w:r>
-        <w:t>gemVedligeholdelse</w:t>
-      </w:r>
-      <w:proofErr w:type="spellEnd"/>
-      <w:proofErr w:type="gramEnd"/>
-      <w:r>
-        <w:t xml:space="preserve"> er blevet vist til </w:t>
-      </w:r>
-      <w:proofErr w:type="spellStart"/>
-      <w:r>
-        <w:t>MidtTrafik</w:t>
-      </w:r>
-      <w:proofErr w:type="spellEnd"/>
+        <w:t>gemVedligeholdelse er blevet vist til MidtTrafik</w:t>
+      </w:r>
     </w:p>
     <w:sectPr>
       <w:pgSz w:w="11906" w:h="16838"/>

</xml_diff>